<commit_message>
update Report.docx - Report D
</commit_message>
<xml_diff>
--- a/Report.docx
+++ b/Report.docx
@@ -31497,8 +31497,6 @@
         </w:rPr>
         <w:t>Table: Conceptual diagram data dictionary</w:t>
       </w:r>
-      <w:bookmarkStart w:id="46" w:name="_GoBack"/>
-      <w:bookmarkEnd w:id="46"/>
     </w:p>
     <w:p>
       <w:pPr>
@@ -50444,6 +50442,16 @@
         </w:rPr>
         <w:t>Algorithms</w:t>
       </w:r>
+      <w:r>
+        <w:rPr>
+          <w:b/>
+          <w:sz w:val="28"/>
+          <w:szCs w:val="28"/>
+        </w:rPr>
+        <w:t xml:space="preserve">      </w:t>
+      </w:r>
+      <w:bookmarkStart w:id="46" w:name="_GoBack"/>
+      <w:bookmarkEnd w:id="46"/>
     </w:p>
     <w:sectPr>
       <w:headerReference w:type="default" r:id="rId55"/>
@@ -50573,6 +50581,7 @@
           <w:dataBinding w:prefixMappings="xmlns:ns0='http://purl.org/dc/elements/1.1/' xmlns:ns1='http://schemas.openxmlformats.org/package/2006/metadata/core-properties' " w:xpath="/ns1:coreProperties[1]/ns0:creator[1]" w:storeItemID="{6C3C8BC8-F283-45AE-878A-BAB7291924A1}"/>
           <w:text/>
         </w:sdtPr>
+        <w:sdtEndPr/>
         <w:sdtContent>
           <w:tc>
             <w:tcPr>
@@ -50658,7 +50667,7 @@
               <w:color w:val="808080" w:themeColor="background1" w:themeShade="80"/>
               <w:szCs w:val="18"/>
             </w:rPr>
-            <w:t>38</w:t>
+            <w:t>60</w:t>
           </w:r>
           <w:r>
             <w:rPr>
@@ -55739,6 +55748,7 @@
     <w:rsid w:val="007F63A1"/>
     <w:rsid w:val="00847D09"/>
     <w:rsid w:val="00921A0A"/>
+    <w:rsid w:val="00932FCD"/>
     <w:rsid w:val="009667C8"/>
     <w:rsid w:val="00974069"/>
     <w:rsid w:val="00A1594D"/>
@@ -56508,7 +56518,7 @@
 </file>
 
 <file path=customXml/itemProps1.xml><?xml version="1.0" encoding="utf-8"?>
-<ds:datastoreItem xmlns:ds="http://schemas.openxmlformats.org/officeDocument/2006/customXml" ds:itemID="{031C9AC9-0AC5-4840-916D-AC43C39FB06F}">
+<ds:datastoreItem xmlns:ds="http://schemas.openxmlformats.org/officeDocument/2006/customXml" ds:itemID="{2EE007F8-3576-4DD5-83D6-18985E742814}">
   <ds:schemaRefs>
     <ds:schemaRef ds:uri="http://schemas.openxmlformats.org/officeDocument/2006/bibliography"/>
   </ds:schemaRefs>

</xml_diff>